<commit_message>
minor updates to test cases results
</commit_message>
<xml_diff>
--- a/robotgame/documents/Robot_Game_Solution.docx
+++ b/robotgame/documents/Robot_Game_Solution.docx
@@ -5383,6 +5383,14 @@
               </w:rPr>
               <w:t> </w:t>
             </w:r>
+            <w:r>
+              <w:rPr>
+                <w:rFonts w:ascii="Calibri" w:eastAsia="Times New Roman" w:hAnsi="Calibri" w:cs="Times New Roman"/>
+                <w:color w:val="000000"/>
+                <w:lang w:eastAsia="en-AU"/>
+              </w:rPr>
+              <w:t>Pass</w:t>
+            </w:r>
           </w:p>
         </w:tc>
         <w:tc>
@@ -5562,6 +5570,14 @@
               </w:rPr>
               <w:t> </w:t>
             </w:r>
+            <w:r>
+              <w:rPr>
+                <w:rFonts w:ascii="Calibri" w:eastAsia="Times New Roman" w:hAnsi="Calibri" w:cs="Times New Roman"/>
+                <w:color w:val="000000"/>
+                <w:lang w:eastAsia="en-AU"/>
+              </w:rPr>
+              <w:t>Pass</w:t>
+            </w:r>
           </w:p>
         </w:tc>
         <w:tc>
@@ -5910,6 +5926,14 @@
               </w:rPr>
               <w:t> </w:t>
             </w:r>
+            <w:r>
+              <w:rPr>
+                <w:rFonts w:ascii="Calibri" w:eastAsia="Times New Roman" w:hAnsi="Calibri" w:cs="Times New Roman"/>
+                <w:color w:val="000000"/>
+                <w:lang w:eastAsia="en-AU"/>
+              </w:rPr>
+              <w:t>Pass</w:t>
+            </w:r>
           </w:p>
         </w:tc>
         <w:tc>
@@ -6089,6 +6113,14 @@
               </w:rPr>
               <w:t> </w:t>
             </w:r>
+            <w:r>
+              <w:rPr>
+                <w:rFonts w:ascii="Calibri" w:eastAsia="Times New Roman" w:hAnsi="Calibri" w:cs="Times New Roman"/>
+                <w:color w:val="000000"/>
+                <w:lang w:eastAsia="en-AU"/>
+              </w:rPr>
+              <w:t>Pass</w:t>
+            </w:r>
           </w:p>
         </w:tc>
         <w:tc>
@@ -6268,6 +6300,14 @@
               </w:rPr>
               <w:t> </w:t>
             </w:r>
+            <w:r>
+              <w:rPr>
+                <w:rFonts w:ascii="Calibri" w:eastAsia="Times New Roman" w:hAnsi="Calibri" w:cs="Times New Roman"/>
+                <w:color w:val="000000"/>
+                <w:lang w:eastAsia="en-AU"/>
+              </w:rPr>
+              <w:t>Pass</w:t>
+            </w:r>
           </w:p>
         </w:tc>
         <w:tc>
@@ -6447,6 +6487,14 @@
               </w:rPr>
               <w:t> </w:t>
             </w:r>
+            <w:r>
+              <w:rPr>
+                <w:rFonts w:ascii="Calibri" w:eastAsia="Times New Roman" w:hAnsi="Calibri" w:cs="Times New Roman"/>
+                <w:color w:val="000000"/>
+                <w:lang w:eastAsia="en-AU"/>
+              </w:rPr>
+              <w:t>Pass</w:t>
+            </w:r>
           </w:p>
         </w:tc>
         <w:tc>
@@ -6626,6 +6674,16 @@
               </w:rPr>
               <w:t> </w:t>
             </w:r>
+            <w:r>
+              <w:rPr>
+                <w:rFonts w:ascii="Calibri" w:eastAsia="Times New Roman" w:hAnsi="Calibri" w:cs="Times New Roman"/>
+                <w:color w:val="000000"/>
+                <w:lang w:eastAsia="en-AU"/>
+              </w:rPr>
+              <w:t>Pass</w:t>
+            </w:r>
+            <w:bookmarkStart w:id="13" w:name="_GoBack"/>
+            <w:bookmarkEnd w:id="13"/>
           </w:p>
         </w:tc>
         <w:tc>
@@ -6695,7 +6753,7 @@
           <w:sz w:val="24"/>
         </w:rPr>
       </w:pPr>
-      <w:bookmarkStart w:id="13" w:name="_Toc532137460"/>
+      <w:bookmarkStart w:id="14" w:name="_Toc532137460"/>
       <w:r>
         <w:rPr>
           <w:sz w:val="24"/>
@@ -6703,7 +6761,7 @@
         <w:lastRenderedPageBreak/>
         <w:t>Test Summary Report</w:t>
       </w:r>
-      <w:bookmarkEnd w:id="13"/>
+      <w:bookmarkEnd w:id="14"/>
     </w:p>
     <w:p/>
     <w:p>
@@ -6771,14 +6829,14 @@
           <w:sz w:val="24"/>
         </w:rPr>
       </w:pPr>
-      <w:bookmarkStart w:id="14" w:name="_Toc532137461"/>
+      <w:bookmarkStart w:id="15" w:name="_Toc532137461"/>
       <w:r>
         <w:rPr>
           <w:sz w:val="24"/>
         </w:rPr>
         <w:t>Known Issues</w:t>
       </w:r>
-      <w:bookmarkEnd w:id="14"/>
+      <w:bookmarkEnd w:id="15"/>
     </w:p>
     <w:p/>
     <w:p>
@@ -6844,12 +6902,7 @@
         <w:t xml:space="preserve">, a unique key like ‘##’ or ‘END’ can be given as </w:t>
       </w:r>
       <w:r>
-        <w:t>an</w:t>
-      </w:r>
-      <w:bookmarkStart w:id="15" w:name="_GoBack"/>
-      <w:bookmarkEnd w:id="15"/>
-      <w:r>
-        <w:t xml:space="preserve"> </w:t>
+        <w:t xml:space="preserve">an </w:t>
       </w:r>
       <w:r>
         <w:t xml:space="preserve">input to exit the </w:t>
@@ -6949,7 +7002,7 @@
         <w:rFonts w:asciiTheme="majorHAnsi" w:eastAsiaTheme="majorEastAsia" w:hAnsiTheme="majorHAnsi" w:cstheme="majorBidi"/>
         <w:noProof/>
       </w:rPr>
-      <w:t>3</w:t>
+      <w:t>7</w:t>
     </w:r>
     <w:r>
       <w:rPr>
@@ -9505,7 +9558,7 @@
 </file>
 
 <file path=customXml/itemProps1.xml><?xml version="1.0" encoding="utf-8"?>
-<ds:datastoreItem xmlns:ds="http://schemas.openxmlformats.org/officeDocument/2006/customXml" ds:itemID="{2E8C8316-F4CC-4D27-AE52-D8C6AA45C7AB}">
+<ds:datastoreItem xmlns:ds="http://schemas.openxmlformats.org/officeDocument/2006/customXml" ds:itemID="{CBE3E4B2-D72B-4C8E-8A76-7EB55E29A078}">
   <ds:schemaRefs>
     <ds:schemaRef ds:uri="http://schemas.openxmlformats.org/officeDocument/2006/bibliography"/>
   </ds:schemaRefs>

</xml_diff>

<commit_message>
Added screenshot of manul test execution
</commit_message>
<xml_diff>
--- a/robotgame/documents/Robot_Game_Solution.docx
+++ b/robotgame/documents/Robot_Game_Solution.docx
@@ -2868,6 +2868,67 @@
         <w:pStyle w:val="NoSpacing"/>
       </w:pPr>
       <w:r>
+        <w:t>Example</w:t>
+      </w:r>
+    </w:p>
+    <w:p>
+      <w:pPr>
+        <w:pStyle w:val="NoSpacing"/>
+      </w:pPr>
+      <w:r>
+        <w:rPr>
+          <w:noProof/>
+          <w:lang w:eastAsia="en-AU"/>
+        </w:rPr>
+        <w:drawing>
+          <wp:inline distT="0" distB="0" distL="0" distR="0" wp14:anchorId="23093C27" wp14:editId="6B6538CC">
+            <wp:extent cx="5731510" cy="2696749"/>
+            <wp:effectExtent l="0" t="0" r="2540" b="8890"/>
+            <wp:docPr id="2" name="Picture 2"/>
+            <wp:cNvGraphicFramePr>
+              <a:graphicFrameLocks xmlns:a="http://schemas.openxmlformats.org/drawingml/2006/main" noChangeAspect="1"/>
+            </wp:cNvGraphicFramePr>
+            <a:graphic xmlns:a="http://schemas.openxmlformats.org/drawingml/2006/main">
+              <a:graphicData uri="http://schemas.openxmlformats.org/drawingml/2006/picture">
+                <pic:pic xmlns:pic="http://schemas.openxmlformats.org/drawingml/2006/picture">
+                  <pic:nvPicPr>
+                    <pic:cNvPr id="0" name=""/>
+                    <pic:cNvPicPr/>
+                  </pic:nvPicPr>
+                  <pic:blipFill>
+                    <a:blip r:embed="rId11"/>
+                    <a:stretch>
+                      <a:fillRect/>
+                    </a:stretch>
+                  </pic:blipFill>
+                  <pic:spPr>
+                    <a:xfrm>
+                      <a:off x="0" y="0"/>
+                      <a:ext cx="5731510" cy="2696749"/>
+                    </a:xfrm>
+                    <a:prstGeom prst="rect">
+                      <a:avLst/>
+                    </a:prstGeom>
+                  </pic:spPr>
+                </pic:pic>
+              </a:graphicData>
+            </a:graphic>
+          </wp:inline>
+        </w:drawing>
+      </w:r>
+      <w:bookmarkStart w:id="11" w:name="_GoBack"/>
+      <w:bookmarkEnd w:id="11"/>
+    </w:p>
+    <w:p>
+      <w:pPr>
+        <w:pStyle w:val="NoSpacing"/>
+      </w:pPr>
+    </w:p>
+    <w:p>
+      <w:pPr>
+        <w:pStyle w:val="NoSpacing"/>
+      </w:pPr>
+      <w:r>
         <w:t xml:space="preserve">Note: The Robot game can be invoked by either instruction file as an input argument or </w:t>
       </w:r>
       <w:r>
@@ -2913,7 +2974,7 @@
           <w:numId w:val="11"/>
         </w:numPr>
       </w:pPr>
-      <w:bookmarkStart w:id="11" w:name="_Toc532137458"/>
+      <w:bookmarkStart w:id="12" w:name="_Toc532137458"/>
       <w:r>
         <w:rPr>
           <w:sz w:val="24"/>
@@ -2921,7 +2982,7 @@
         <w:lastRenderedPageBreak/>
         <w:t>Test Coverage</w:t>
       </w:r>
-      <w:bookmarkEnd w:id="11"/>
+      <w:bookmarkEnd w:id="12"/>
     </w:p>
     <w:p>
       <w:pPr>
@@ -2934,14 +2995,14 @@
           <w:sz w:val="24"/>
         </w:rPr>
       </w:pPr>
-      <w:bookmarkStart w:id="12" w:name="_Toc532137459"/>
+      <w:bookmarkStart w:id="13" w:name="_Toc532137459"/>
       <w:r>
         <w:rPr>
           <w:sz w:val="24"/>
         </w:rPr>
         <w:t>Unit test cases</w:t>
       </w:r>
-      <w:bookmarkEnd w:id="12"/>
+      <w:bookmarkEnd w:id="13"/>
       <w:r>
         <w:rPr>
           <w:sz w:val="24"/>
@@ -6682,8 +6743,6 @@
               </w:rPr>
               <w:t>Pass</w:t>
             </w:r>
-            <w:bookmarkStart w:id="13" w:name="_GoBack"/>
-            <w:bookmarkEnd w:id="13"/>
           </w:p>
         </w:tc>
         <w:tc>
@@ -6786,7 +6845,7 @@
                     <pic:cNvPicPr/>
                   </pic:nvPicPr>
                   <pic:blipFill>
-                    <a:blip r:embed="rId11"/>
+                    <a:blip r:embed="rId12"/>
                     <a:stretch>
                       <a:fillRect/>
                     </a:stretch>
@@ -6917,7 +6976,7 @@
       </w:r>
     </w:p>
     <w:sectPr>
-      <w:footerReference w:type="default" r:id="rId12"/>
+      <w:footerReference w:type="default" r:id="rId13"/>
       <w:pgSz w:w="11906" w:h="16838"/>
       <w:pgMar w:top="1440" w:right="1440" w:bottom="1440" w:left="1440" w:header="708" w:footer="708" w:gutter="0"/>
       <w:cols w:space="708"/>
@@ -7002,7 +7061,7 @@
         <w:rFonts w:asciiTheme="majorHAnsi" w:eastAsiaTheme="majorEastAsia" w:hAnsiTheme="majorHAnsi" w:cstheme="majorBidi"/>
         <w:noProof/>
       </w:rPr>
-      <w:t>7</w:t>
+      <w:t>2</w:t>
     </w:r>
     <w:r>
       <w:rPr>
@@ -9558,7 +9617,7 @@
 </file>
 
 <file path=customXml/itemProps1.xml><?xml version="1.0" encoding="utf-8"?>
-<ds:datastoreItem xmlns:ds="http://schemas.openxmlformats.org/officeDocument/2006/customXml" ds:itemID="{E97301E1-6927-42F1-8340-4B12A9480EA1}">
+<ds:datastoreItem xmlns:ds="http://schemas.openxmlformats.org/officeDocument/2006/customXml" ds:itemID="{6D32FA4D-2DD8-4997-B24B-FD3BED309FA3}">
   <ds:schemaRefs>
     <ds:schemaRef ds:uri="http://schemas.openxmlformats.org/officeDocument/2006/bibliography"/>
   </ds:schemaRefs>

</xml_diff>